<commit_message>
Added entries to version control and sponsor meeting for week 11
</commit_message>
<xml_diff>
--- a/Documentation/Iterations/Iteration 4/Iteration 4 Plan 4.1.docx
+++ b/Documentation/Iterations/Iteration 4/Iteration 4 Plan 4.1.docx
@@ -25,27 +25,17 @@
         <w:pStyle w:val="Heading2"/>
         <w:jc w:val="center"/>
       </w:pPr>
-      <w:r>
-        <w:fldChar w:fldCharType="begin"/>
-      </w:r>
-      <w:r>
-        <w:instrText xml:space="preserve"> TITLE  \* MERGEFORMAT </w:instrText>
-      </w:r>
-      <w:r>
-        <w:fldChar w:fldCharType="separate"/>
-      </w:r>
-      <w:r>
-        <w:t xml:space="preserve">Iteration </w:t>
-      </w:r>
-      <w:r>
-        <w:t xml:space="preserve">4 </w:t>
-      </w:r>
-      <w:r>
-        <w:t>Plan</w:t>
-      </w:r>
-      <w:r>
-        <w:fldChar w:fldCharType="end"/>
-      </w:r>
+      <w:fldSimple w:instr=" TITLE  \* MERGEFORMAT ">
+        <w:r>
+          <w:t xml:space="preserve">Iteration </w:t>
+        </w:r>
+        <w:r>
+          <w:t xml:space="preserve">4 </w:t>
+        </w:r>
+        <w:r>
+          <w:t>Plan</w:t>
+        </w:r>
+      </w:fldSimple>
     </w:p>
     <w:p>
       <w:pPr>
@@ -1638,8 +1628,6 @@
             <w:r>
               <w:t>Review</w:t>
             </w:r>
-            <w:bookmarkStart w:id="2" w:name="_GoBack"/>
-            <w:bookmarkEnd w:id="2"/>
             <w:r>
               <w:t xml:space="preserve"> Full Use Case Description for all use cases</w:t>
             </w:r>
@@ -4134,143 +4122,9 @@
     <w:p>
       <w:pPr>
         <w:pStyle w:val="Heading2"/>
-        <w:numPr>
-          <w:ilvl w:val="0"/>
-          <w:numId w:val="40"/>
-        </w:numPr>
-        <w:jc w:val="both"/>
-        <w:rPr>
-          <w:rFonts w:asciiTheme="minorHAnsi" w:hAnsiTheme="minorHAnsi" w:cs="Arial"/>
-          <w:b/>
-          <w:color w:val="auto"/>
-          <w:sz w:val="22"/>
-          <w:szCs w:val="22"/>
-        </w:rPr>
-      </w:pPr>
-      <w:r>
-        <w:rPr>
-          <w:rFonts w:asciiTheme="minorHAnsi" w:hAnsiTheme="minorHAnsi" w:cs="Arial"/>
-          <w:color w:val="auto"/>
-          <w:sz w:val="22"/>
-          <w:szCs w:val="22"/>
-        </w:rPr>
-        <w:t>Walk</w:t>
-      </w:r>
-      <w:r>
-        <w:rPr>
-          <w:rFonts w:asciiTheme="minorHAnsi" w:hAnsiTheme="minorHAnsi" w:cs="Arial"/>
-          <w:color w:val="auto"/>
-          <w:sz w:val="22"/>
-          <w:szCs w:val="22"/>
-        </w:rPr>
-        <w:t xml:space="preserve"> </w:t>
-      </w:r>
-      <w:r>
-        <w:rPr>
-          <w:rFonts w:asciiTheme="minorHAnsi" w:hAnsiTheme="minorHAnsi" w:cs="Arial"/>
-          <w:color w:val="auto"/>
-          <w:sz w:val="22"/>
-          <w:szCs w:val="22"/>
-        </w:rPr>
-        <w:t xml:space="preserve">through of iteration build with team members received </w:t>
-      </w:r>
-      <w:proofErr w:type="spellStart"/>
-      <w:r>
-        <w:rPr>
-          <w:rFonts w:asciiTheme="minorHAnsi" w:hAnsiTheme="minorHAnsi" w:cs="Arial"/>
-          <w:color w:val="auto"/>
-          <w:sz w:val="22"/>
-          <w:szCs w:val="22"/>
-        </w:rPr>
-        <w:t>favorable</w:t>
-      </w:r>
-      <w:proofErr w:type="spellEnd"/>
-      <w:r>
-        <w:rPr>
-          <w:rFonts w:asciiTheme="minorHAnsi" w:hAnsiTheme="minorHAnsi" w:cs="Arial"/>
-          <w:color w:val="auto"/>
-          <w:sz w:val="22"/>
-          <w:szCs w:val="22"/>
-        </w:rPr>
-        <w:t xml:space="preserve"> response.</w:t>
-      </w:r>
-    </w:p>
-    <w:p>
-      <w:pPr>
-        <w:pStyle w:val="Heading2"/>
-        <w:numPr>
-          <w:ilvl w:val="0"/>
-          <w:numId w:val="40"/>
-        </w:numPr>
-        <w:jc w:val="both"/>
-        <w:rPr>
-          <w:rFonts w:asciiTheme="minorHAnsi" w:hAnsiTheme="minorHAnsi" w:cs="Arial"/>
-          <w:b/>
-          <w:color w:val="auto"/>
-          <w:sz w:val="22"/>
-          <w:szCs w:val="22"/>
-        </w:rPr>
-      </w:pPr>
-      <w:r>
-        <w:rPr>
-          <w:rFonts w:asciiTheme="minorHAnsi" w:hAnsiTheme="minorHAnsi" w:cs="Arial"/>
-          <w:color w:val="auto"/>
-          <w:sz w:val="22"/>
-          <w:szCs w:val="22"/>
-        </w:rPr>
-        <w:t>Favourable response from the lecturer to the documents.</w:t>
-      </w:r>
-    </w:p>
-    <w:p>
-      <w:pPr>
-        <w:pStyle w:val="Heading2"/>
-        <w:numPr>
-          <w:ilvl w:val="0"/>
-          <w:numId w:val="40"/>
-        </w:numPr>
-        <w:jc w:val="both"/>
-        <w:rPr>
-          <w:rFonts w:asciiTheme="minorHAnsi" w:hAnsiTheme="minorHAnsi" w:cs="Arial"/>
-          <w:b/>
-          <w:color w:val="auto"/>
-          <w:sz w:val="22"/>
-          <w:szCs w:val="22"/>
-        </w:rPr>
-      </w:pPr>
-      <w:r>
-        <w:rPr>
-          <w:rFonts w:asciiTheme="minorHAnsi" w:hAnsiTheme="minorHAnsi" w:cs="Arial"/>
-          <w:color w:val="auto"/>
-          <w:sz w:val="22"/>
-          <w:szCs w:val="22"/>
-        </w:rPr>
-        <w:t xml:space="preserve">End user documentation get </w:t>
-      </w:r>
-      <w:proofErr w:type="spellStart"/>
-      <w:r>
-        <w:rPr>
-          <w:rFonts w:asciiTheme="minorHAnsi" w:hAnsiTheme="minorHAnsi" w:cs="Arial"/>
-          <w:color w:val="auto"/>
-          <w:sz w:val="22"/>
-          <w:szCs w:val="22"/>
-        </w:rPr>
-        <w:t>favorable</w:t>
-      </w:r>
-      <w:proofErr w:type="spellEnd"/>
-      <w:r>
-        <w:rPr>
-          <w:rFonts w:asciiTheme="minorHAnsi" w:hAnsiTheme="minorHAnsi" w:cs="Arial"/>
-          <w:color w:val="auto"/>
-          <w:sz w:val="22"/>
-          <w:szCs w:val="22"/>
-        </w:rPr>
-        <w:t xml:space="preserve"> acceptance by end users.</w:t>
-      </w:r>
-    </w:p>
-    <w:p>
-      <w:pPr>
-        <w:pStyle w:val="Heading2"/>
-      </w:pPr>
+      </w:pPr>
+      <w:bookmarkStart w:id="2" w:name="_GoBack"/>
+      <w:bookmarkEnd w:id="2"/>
     </w:p>
     <w:p>
       <w:pPr>
@@ -5240,8 +5094,11 @@
               </w:rPr>
             </w:pPr>
             <w:r>
+              <w:t xml:space="preserve">Update Project Plan, Iteration Plan </w:t>
+            </w:r>
+            <w:r>
               <w:lastRenderedPageBreak/>
-              <w:t xml:space="preserve">Update Project Plan, Iteration Plan and </w:t>
+              <w:t xml:space="preserve">and </w:t>
             </w:r>
             <w:r>
               <w:t>V</w:t>
@@ -5274,6 +5131,7 @@
                 <w:color w:val="000000" w:themeColor="text1"/>
                 <w:lang w:eastAsia="ja-JP"/>
               </w:rPr>
+              <w:lastRenderedPageBreak/>
               <w:t>7</w:t>
             </w:r>
           </w:p>
@@ -7008,7 +6866,6 @@
               </w:rPr>
             </w:pPr>
             <w:r>
-              <w:lastRenderedPageBreak/>
               <w:t xml:space="preserve">Revise NFR Specification </w:t>
             </w:r>
           </w:p>
@@ -7216,6 +7073,7 @@
               </w:rPr>
             </w:pPr>
             <w:r>
+              <w:lastRenderedPageBreak/>
               <w:t>Implement Search Product Use Case</w:t>
             </w:r>
           </w:p>

</xml_diff>